<commit_message>
footer section and testiomy section
</commit_message>
<xml_diff>
--- a/frontend/src/assest/image-urls.docx
+++ b/frontend/src/assest/image-urls.docx
@@ -173,12 +173,10 @@
       </w:r>
     </w:p>
     <w:p>
-      <w:bookmarkStart w:id="0" w:name="_GoBack"/>
       <w:r>
         <w:t>https://i.im.ge/2025/03/12/pdPyYP.still-life-rendering-jackets-display-23-2149745045.jpeg</w:t>
       </w:r>
     </w:p>
-    <w:bookmarkEnd w:id="0"/>
     <w:p>
       <w:r>
         <w:t>https://i.im.ge/2025/03/12/pdPEsf.still-life-rendering-jackets-display-23-2149745052.jpeg</w:t>
@@ -461,6 +459,64 @@
       </w:r>
     </w:p>
     <w:p/>
+    <w:p>
+      <w:r>
+        <w:t>Testimonial</w:t>
+      </w:r>
+    </w:p>
+    <w:p>
+      <w:r>
+        <w:t>https://i.im.ge/2025/03/19/pI5u56.business-man-banner-concept-with-copy-space-23-2149601460-removebg-preview.png</w:t>
+      </w:r>
+    </w:p>
+    <w:p>
+      <w:r>
+        <w:t>https://i.im.ge/2025/03/19/pI5MJa.portrait-young-handsome-african-businessman-wearing-suit-against-white-wall-251136-74632-removebg-preview.png</w:t>
+      </w:r>
+    </w:p>
+    <w:p>
+      <w:bookmarkStart w:id="0" w:name="_GoBack"/>
+      <w:r>
+        <w:t>https://i.im.ge/2025/03/19/pI5TSJ.black-cheerful-young-businessman-isolated-transparent-background-932772-12900-removebg-preview-1.png</w:t>
+      </w:r>
+    </w:p>
+    <w:bookmarkEnd w:id="0"/>
+    <w:p>
+      <w:r>
+        <w:t>https://i.im.ge/2025/03/19/pI5XfS.medium-shot-beautiful-woman-with-braids-23-2151429443-removebg-preview.png</w:t>
+      </w:r>
+    </w:p>
+    <w:p>
+      <w:r>
+        <w:t>https://i.im.ge/2025/03/19/pI51MK.charismatic-businesswoman-with-folded-arms-13339-40381-removebg-preview.png</w:t>
+      </w:r>
+    </w:p>
+    <w:p>
+      <w:r>
+        <w:t>https://i.im.ge/2025/03/19/pI52I9.medium-shot-man-working-as-lawyer-23-2151202439-removebg-preview.png</w:t>
+      </w:r>
+    </w:p>
+    <w:p>
+      <w:r>
+        <w:t>https://i.im.ge/2025/03/19/pI5SxX.handsome-young-businessman-suit-273609-6513-removebg-preview.png</w:t>
+      </w:r>
+    </w:p>
+    <w:p>
+      <w:r>
+        <w:lastRenderedPageBreak/>
+        <w:t>https://i.im.ge/2025/03/19/pI5dJ8.happy-woman-blazer-transparent-png-53876-996198-removebg-preview.png</w:t>
+      </w:r>
+    </w:p>
+    <w:p>
+      <w:r>
+        <w:t>https://i.im.ge/2025/03/19/pI5sdh.employee-crossing-her-arms-while-wearing-formal-business-suit-13339-92074-removebg-preview-1.png</w:t>
+      </w:r>
+    </w:p>
+    <w:p>
+      <w:r>
+        <w:t>https://i.im.ge/2025/03/19/pI57fY.woman-is-holding-notebook-pen-740686-7603-removebg-preview.png</w:t>
+      </w:r>
+    </w:p>
     <w:sectPr>
       <w:pgSz w:w="12240" w:h="15840"/>
       <w:pgMar w:top="1440" w:right="1440" w:bottom="1440" w:left="1440" w:header="720" w:footer="720" w:gutter="0"/>

</xml_diff>